<commit_message>
småjustering av spørsmål til testing
</commit_message>
<xml_diff>
--- a/P4/P4 Testing spørsmål og oppgaver.docx
+++ b/P4/P4 Testing spørsmål og oppgaver.docx
@@ -43,7 +43,31 @@
         <w:rPr>
           <w:lang w:val="nb-NO"/>
         </w:rPr>
-        <w:t>Fin ut når de sist hadde dugnad.</w:t>
+        <w:t>Fi</w:t>
+      </w:r>
+      <w:r>
+        <w:rPr>
+          <w:lang w:val="nb-NO"/>
+        </w:rPr>
+        <w:t>n</w:t>
+      </w:r>
+      <w:r>
+        <w:rPr>
+          <w:lang w:val="nb-NO"/>
+        </w:rPr>
+        <w:t xml:space="preserve">n ut når </w:t>
+      </w:r>
+      <w:r>
+        <w:rPr>
+          <w:lang w:val="nb-NO"/>
+        </w:rPr>
+        <w:t>Turlaget</w:t>
+      </w:r>
+      <w:r>
+        <w:rPr>
+          <w:lang w:val="nb-NO"/>
+        </w:rPr>
+        <w:t xml:space="preserve"> sist hadde dugnad.</w:t>
       </w:r>
     </w:p>
     <w:p>
@@ -87,7 +111,19 @@
         <w:rPr>
           <w:lang w:val="nb-NO"/>
         </w:rPr>
-        <w:t>Nuddustrddu</w:t>
+        <w:t>Nuddustr</w:t>
+      </w:r>
+      <w:r>
+        <w:rPr>
+          <w:lang w:val="nb-NO"/>
+        </w:rPr>
+        <w:t>u</w:t>
+      </w:r>
+      <w:r>
+        <w:rPr>
+          <w:lang w:val="nb-NO"/>
+        </w:rPr>
+        <w:t>ddu</w:t>
       </w:r>
       <w:proofErr w:type="spellEnd"/>
       <w:r>
@@ -139,7 +175,25 @@
         <w:rPr>
           <w:lang w:val="nb-NO"/>
         </w:rPr>
-        <w:t>klage på hva en du syntes var galt.</w:t>
+        <w:t xml:space="preserve">klage på </w:t>
+      </w:r>
+      <w:r>
+        <w:rPr>
+          <w:lang w:val="nb-NO"/>
+        </w:rPr>
+        <w:t>noe</w:t>
+      </w:r>
+      <w:r>
+        <w:rPr>
+          <w:lang w:val="nb-NO"/>
+        </w:rPr>
+        <w:t xml:space="preserve"> du syntes var galt.</w:t>
+      </w:r>
+      <w:r>
+        <w:rPr>
+          <w:lang w:val="nb-NO"/>
+        </w:rPr>
+        <w:t xml:space="preserve"> </w:t>
       </w:r>
     </w:p>
     <w:p>
@@ -272,25 +326,104 @@
         <w:rPr>
           <w:lang w:val="nb-NO"/>
         </w:rPr>
-        <w:t xml:space="preserve">Hvordan synes du </w:t>
-      </w:r>
-      <w:r>
-        <w:rPr>
-          <w:lang w:val="nb-NO"/>
-        </w:rPr>
-        <w:t>nettsidene</w:t>
-      </w:r>
-      <w:r>
-        <w:rPr>
-          <w:lang w:val="nb-NO"/>
-        </w:rPr>
-        <w:t xml:space="preserve"> var designmessig?</w:t>
+        <w:t>Hva synes du om designet på siden</w:t>
+      </w:r>
+      <w:r>
+        <w:rPr>
+          <w:lang w:val="nb-NO"/>
+        </w:rPr>
+        <w:t>?</w:t>
       </w:r>
       <w:r>
         <w:rPr>
           <w:lang w:val="nb-NO"/>
         </w:rPr>
         <w:t xml:space="preserve"> Farger, ikoner, ord, etc.</w:t>
+      </w:r>
+    </w:p>
+    <w:p>
+      <w:pPr>
+        <w:rPr>
+          <w:lang w:val="nb-NO"/>
+        </w:rPr>
+      </w:pPr>
+      <w:r>
+        <w:rPr>
+          <w:lang w:val="nb-NO"/>
+        </w:rPr>
+        <w:tab/>
+      </w:r>
+      <w:r>
+        <w:rPr>
+          <w:lang w:val="nb-NO"/>
+        </w:rPr>
+        <w:t>Hva likte du</w:t>
+      </w:r>
+      <w:r>
+        <w:rPr>
+          <w:lang w:val="nb-NO"/>
+        </w:rPr>
+        <w:t>:</w:t>
+      </w:r>
+    </w:p>
+    <w:p>
+      <w:pPr>
+        <w:rPr>
+          <w:lang w:val="nb-NO"/>
+        </w:rPr>
+      </w:pPr>
+      <w:r>
+        <w:rPr>
+          <w:lang w:val="nb-NO"/>
+        </w:rPr>
+        <w:tab/>
+        <w:t>Hv</w:t>
+      </w:r>
+      <w:r>
+        <w:rPr>
+          <w:lang w:val="nb-NO"/>
+        </w:rPr>
+        <w:t>a likte du ikke</w:t>
+      </w:r>
+      <w:r>
+        <w:rPr>
+          <w:lang w:val="nb-NO"/>
+        </w:rPr>
+        <w:t>:</w:t>
+      </w:r>
+    </w:p>
+    <w:p>
+      <w:pPr>
+        <w:rPr>
+          <w:lang w:val="nb-NO"/>
+        </w:rPr>
+      </w:pPr>
+    </w:p>
+    <w:p>
+      <w:pPr>
+        <w:rPr>
+          <w:lang w:val="nb-NO"/>
+        </w:rPr>
+      </w:pPr>
+      <w:r>
+        <w:rPr>
+          <w:lang w:val="nb-NO"/>
+        </w:rPr>
+        <w:t>Var noe uforståelig?</w:t>
+      </w:r>
+    </w:p>
+    <w:p>
+      <w:pPr>
+        <w:rPr>
+          <w:lang w:val="nb-NO"/>
+        </w:rPr>
+      </w:pPr>
+      <w:r>
+        <w:rPr>
+          <w:lang w:val="nb-NO"/>
+        </w:rPr>
+        <w:tab/>
+        <w:t>Hva:</w:t>
       </w:r>
     </w:p>
     <w:p>
@@ -306,41 +439,25 @@
         <w:tab/>
         <w:t>Hvorfor:</w:t>
       </w:r>
-      <w:bookmarkStart w:id="0" w:name="_GoBack"/>
-      <w:bookmarkEnd w:id="0"/>
-    </w:p>
-    <w:p>
-      <w:pPr>
-        <w:rPr>
-          <w:lang w:val="nb-NO"/>
-        </w:rPr>
-      </w:pPr>
-      <w:r>
-        <w:rPr>
-          <w:lang w:val="nb-NO"/>
-        </w:rPr>
-        <w:tab/>
-        <w:t>Hvorfor ikke:</w:t>
-      </w:r>
-    </w:p>
-    <w:p>
-      <w:pPr>
-        <w:rPr>
-          <w:lang w:val="nb-NO"/>
-        </w:rPr>
-      </w:pPr>
-    </w:p>
-    <w:p>
-      <w:pPr>
-        <w:rPr>
-          <w:lang w:val="nb-NO"/>
-        </w:rPr>
-      </w:pPr>
-      <w:r>
-        <w:rPr>
-          <w:lang w:val="nb-NO"/>
-        </w:rPr>
-        <w:t>Var noe uforståelig?</w:t>
+    </w:p>
+    <w:p>
+      <w:pPr>
+        <w:rPr>
+          <w:lang w:val="nb-NO"/>
+        </w:rPr>
+      </w:pPr>
+    </w:p>
+    <w:p>
+      <w:pPr>
+        <w:rPr>
+          <w:lang w:val="nb-NO"/>
+        </w:rPr>
+      </w:pPr>
+      <w:r>
+        <w:rPr>
+          <w:lang w:val="nb-NO"/>
+        </w:rPr>
+        <w:t>Var det noe som var unødvendig / overkomplisert?</w:t>
       </w:r>
     </w:p>
     <w:p>
@@ -388,7 +505,7 @@
         <w:rPr>
           <w:lang w:val="nb-NO"/>
         </w:rPr>
-        <w:t>Var det noe som var unødvendig / overkomplisert?</w:t>
+        <w:t>Hadde du noe problem med å løse oppgavene?</w:t>
       </w:r>
     </w:p>
     <w:p>
@@ -402,7 +519,7 @@
           <w:lang w:val="nb-NO"/>
         </w:rPr>
         <w:tab/>
-        <w:t>Hva:</w:t>
+        <w:t>Hvilke:</w:t>
       </w:r>
     </w:p>
     <w:p>
@@ -425,65 +542,11 @@
           <w:lang w:val="nb-NO"/>
         </w:rPr>
       </w:pPr>
-    </w:p>
-    <w:p>
-      <w:pPr>
-        <w:rPr>
-          <w:lang w:val="nb-NO"/>
-        </w:rPr>
-      </w:pPr>
-      <w:r>
-        <w:rPr>
-          <w:lang w:val="nb-NO"/>
-        </w:rPr>
-        <w:t>Hadde du noe problem med å løse oppgavene?</w:t>
-      </w:r>
-    </w:p>
-    <w:p>
-      <w:pPr>
-        <w:rPr>
-          <w:lang w:val="nb-NO"/>
-        </w:rPr>
-      </w:pPr>
-      <w:r>
-        <w:rPr>
-          <w:lang w:val="nb-NO"/>
-        </w:rPr>
-        <w:tab/>
-        <w:t>Hvilke:</w:t>
-      </w:r>
-    </w:p>
-    <w:p>
-      <w:pPr>
-        <w:rPr>
-          <w:lang w:val="nb-NO"/>
-        </w:rPr>
-      </w:pPr>
-      <w:r>
-        <w:rPr>
-          <w:lang w:val="nb-NO"/>
-        </w:rPr>
-        <w:tab/>
-        <w:t>Hvorfor:</w:t>
-      </w:r>
-    </w:p>
-    <w:p>
-      <w:pPr>
-        <w:rPr>
-          <w:lang w:val="nb-NO"/>
-        </w:rPr>
-      </w:pPr>
-    </w:p>
-    <w:p>
-      <w:pPr>
-        <w:rPr>
-          <w:lang w:val="nb-NO"/>
-        </w:rPr>
-      </w:pPr>
-      <w:r>
-        <w:rPr>
-          <w:lang w:val="nb-NO"/>
-        </w:rPr>
+      <w:r>
+        <w:rPr>
+          <w:lang w:val="nb-NO"/>
+        </w:rPr>
+        <w:lastRenderedPageBreak/>
         <w:t>Rangering:</w:t>
       </w:r>
     </w:p>
@@ -502,7 +565,37 @@
         <w:rPr>
           <w:lang w:val="nb-NO"/>
         </w:rPr>
-        <w:t>Fra 1-10 hvor intuitiv var siden</w:t>
+        <w:t xml:space="preserve">Fra 1-10 hvor </w:t>
+      </w:r>
+      <w:r>
+        <w:rPr>
+          <w:lang w:val="nb-NO"/>
+        </w:rPr>
+        <w:t>lett var det å navigere</w:t>
+      </w:r>
+      <w:r>
+        <w:rPr>
+          <w:lang w:val="nb-NO"/>
+        </w:rPr>
+        <w:t xml:space="preserve"> </w:t>
+      </w:r>
+      <w:r>
+        <w:rPr>
+          <w:lang w:val="nb-NO"/>
+        </w:rPr>
+        <w:t xml:space="preserve">på </w:t>
+      </w:r>
+      <w:r>
+        <w:rPr>
+          <w:lang w:val="nb-NO"/>
+        </w:rPr>
+        <w:t>siden</w:t>
+      </w:r>
+      <w:r>
+        <w:rPr>
+          <w:lang w:val="nb-NO"/>
+        </w:rPr>
+        <w:t xml:space="preserve">: </w:t>
       </w:r>
     </w:p>
     <w:p>
@@ -527,7 +620,13 @@
         <w:rPr>
           <w:lang w:val="nb-NO"/>
         </w:rPr>
-        <w:t>Fra 1-10 hvor fin syntes du siden var</w:t>
+        <w:t>Fra 1-10 hvor fin synes du siden var</w:t>
+      </w:r>
+      <w:r>
+        <w:rPr>
+          <w:lang w:val="nb-NO"/>
+        </w:rPr>
+        <w:t xml:space="preserve">: </w:t>
       </w:r>
     </w:p>
     <w:p>
@@ -564,33 +663,55 @@
         <w:rPr>
           <w:lang w:val="nb-NO"/>
         </w:rPr>
-        <w:t xml:space="preserve"> 0-4</w:t>
-      </w:r>
-    </w:p>
-    <w:p>
-      <w:pPr>
-        <w:rPr>
-          <w:lang w:val="nb-NO"/>
-        </w:rPr>
-      </w:pPr>
-    </w:p>
-    <w:p>
-      <w:pPr>
-        <w:pStyle w:val="Listeavsnitt"/>
-        <w:numPr>
-          <w:ilvl w:val="0"/>
-          <w:numId w:val="4"/>
-        </w:numPr>
-        <w:rPr>
-          <w:lang w:val="nb-NO"/>
-        </w:rPr>
-      </w:pPr>
-      <w:r>
-        <w:rPr>
-          <w:lang w:val="nb-NO"/>
-        </w:rPr>
         <w:t xml:space="preserve"> </w:t>
       </w:r>
+      <w:r>
+        <w:rPr>
+          <w:lang w:val="nb-NO"/>
+        </w:rPr>
+        <w:t>(</w:t>
+      </w:r>
+      <w:r>
+        <w:rPr>
+          <w:lang w:val="nb-NO"/>
+        </w:rPr>
+        <w:t>0-4</w:t>
+      </w:r>
+      <w:r>
+        <w:rPr>
+          <w:lang w:val="nb-NO"/>
+        </w:rPr>
+        <w:t xml:space="preserve">): </w:t>
+      </w:r>
+    </w:p>
+    <w:p>
+      <w:pPr>
+        <w:rPr>
+          <w:lang w:val="nb-NO"/>
+        </w:rPr>
+      </w:pPr>
+    </w:p>
+    <w:p>
+      <w:pPr>
+        <w:rPr>
+          <w:lang w:val="nb-NO"/>
+        </w:rPr>
+      </w:pPr>
+    </w:p>
+    <w:p>
+      <w:pPr>
+        <w:rPr>
+          <w:lang w:val="nb-NO"/>
+        </w:rPr>
+      </w:pPr>
+      <w:r>
+        <w:rPr>
+          <w:lang w:val="nb-NO"/>
+        </w:rPr>
+        <w:t xml:space="preserve">Andre tilbakemeldinger? </w:t>
+      </w:r>
+      <w:bookmarkStart w:id="0" w:name="_GoBack"/>
+      <w:bookmarkEnd w:id="0"/>
     </w:p>
     <w:sectPr>
       <w:pgSz w:w="11906" w:h="16838"/>

</xml_diff>